<commit_message>
BỘ CÂU HỎI MODULE 1
</commit_message>
<xml_diff>
--- a/BỘ CÂU HỎI MODULE 1.docx
+++ b/BỘ CÂU HỎI MODULE 1.docx
@@ -917,6 +917,7 @@
                   <w:insideH w:val="none" w:color="auto" w:sz="0" w:space="0"/>
                   <w:insideV w:val="none" w:color="auto" w:sz="0" w:space="0"/>
                 </w:tblBorders>
+                <w:shd w:val="clear" w:color="auto" w:fill="auto"/>
                 <w:tblCellMar>
                   <w:top w:w="15" w:type="dxa"/>
                   <w:left w:w="15" w:type="dxa"/>
@@ -1073,6 +1074,7 @@
                   <w:insideH w:val="none" w:color="auto" w:sz="0" w:space="0"/>
                   <w:insideV w:val="none" w:color="auto" w:sz="0" w:space="0"/>
                 </w:tblBorders>
+                <w:shd w:val="clear" w:color="auto" w:fill="auto"/>
                 <w:tblCellMar>
                   <w:top w:w="15" w:type="dxa"/>
                   <w:left w:w="15" w:type="dxa"/>
@@ -1229,7 +1231,6 @@
                   <w:insideH w:val="none" w:color="auto" w:sz="0" w:space="0"/>
                   <w:insideV w:val="none" w:color="auto" w:sz="0" w:space="0"/>
                 </w:tblBorders>
-                <w:shd w:val="clear" w:color="auto" w:fill="auto"/>
                 <w:tblCellMar>
                   <w:top w:w="15" w:type="dxa"/>
                   <w:left w:w="15" w:type="dxa"/>
@@ -1386,7 +1387,6 @@
                   <w:insideH w:val="none" w:color="auto" w:sz="0" w:space="0"/>
                   <w:insideV w:val="none" w:color="auto" w:sz="0" w:space="0"/>
                 </w:tblBorders>
-                <w:shd w:val="clear" w:color="auto" w:fill="auto"/>
                 <w:tblCellMar>
                   <w:top w:w="15" w:type="dxa"/>
                   <w:left w:w="15" w:type="dxa"/>
@@ -19575,6 +19575,12 @@
                   <w:insideH w:val="single" w:color="auto" w:sz="4" w:space="0"/>
                   <w:insideV w:val="single" w:color="auto" w:sz="4" w:space="0"/>
                 </w:tblBorders>
+                <w:tblCellMar>
+                  <w:top w:w="0" w:type="dxa"/>
+                  <w:left w:w="108" w:type="dxa"/>
+                  <w:bottom w:w="0" w:type="dxa"/>
+                  <w:right w:w="108" w:type="dxa"/>
+                </w:tblCellMar>
               </w:tblPrEx>
               <w:tc>
                 <w:tcPr>
@@ -19928,6 +19934,12 @@
                   <w:insideH w:val="single" w:color="auto" w:sz="4" w:space="0"/>
                   <w:insideV w:val="single" w:color="auto" w:sz="4" w:space="0"/>
                 </w:tblBorders>
+                <w:tblCellMar>
+                  <w:top w:w="0" w:type="dxa"/>
+                  <w:left w:w="108" w:type="dxa"/>
+                  <w:bottom w:w="0" w:type="dxa"/>
+                  <w:right w:w="108" w:type="dxa"/>
+                </w:tblCellMar>
               </w:tblPrEx>
               <w:tc>
                 <w:tcPr>
@@ -31049,8 +31061,6 @@
               </w:rPr>
               <w:t xml:space="preserve"> giữa các phần)</w:t>
             </w:r>
-            <w:bookmarkStart w:id="0" w:name="_GoBack"/>
-            <w:bookmarkEnd w:id="0"/>
           </w:p>
         </w:tc>
       </w:tr>
@@ -32539,6 +32549,15 @@
                 <w:szCs w:val="20"/>
               </w:rPr>
             </w:pPr>
+            <w:r>
+              <w:rPr>
+                <w:rFonts w:ascii="Arial" w:hAnsi="Arial" w:eastAsia="Times New Roman" w:cs="Arial"/>
+                <w:color w:val="000000"/>
+                <w:sz w:val="20"/>
+                <w:szCs w:val="20"/>
+              </w:rPr>
+              <w:t>Kích thước của mảng là gì?</w:t>
+            </w:r>
           </w:p>
         </w:tc>
         <w:tc>
@@ -32562,6 +32581,16 @@
                 <w:lang w:val="vi-VN"/>
               </w:rPr>
             </w:pPr>
+            <w:r>
+              <w:rPr>
+                <w:rFonts w:hint="default"/>
+                <w:sz w:val="24"/>
+                <w:szCs w:val="24"/>
+                <w:vertAlign w:val="baseline"/>
+                <w:lang w:val="vi-VN"/>
+              </w:rPr>
+              <w:t>Kích thước của mảng là số lượng phần tử mà mảng có thể chứa.</w:t>
+            </w:r>
           </w:p>
         </w:tc>
       </w:tr>
@@ -32626,6 +32655,15 @@
                 <w:szCs w:val="20"/>
               </w:rPr>
             </w:pPr>
+            <w:r>
+              <w:rPr>
+                <w:rFonts w:ascii="Arial" w:hAnsi="Arial" w:eastAsia="Times New Roman" w:cs="Arial"/>
+                <w:color w:val="000000"/>
+                <w:sz w:val="20"/>
+                <w:szCs w:val="20"/>
+              </w:rPr>
+              <w:t>Phân biệt push() và unshift()?</w:t>
+            </w:r>
           </w:p>
         </w:tc>
         <w:tc>
@@ -32649,6 +32687,44 @@
                 <w:lang w:val="vi-VN"/>
               </w:rPr>
             </w:pPr>
+            <w:r>
+              <w:rPr>
+                <w:rFonts w:hint="default"/>
+                <w:sz w:val="24"/>
+                <w:szCs w:val="24"/>
+                <w:vertAlign w:val="baseline"/>
+                <w:lang w:val="vi-VN"/>
+              </w:rPr>
+              <w:t>push(): Thêm một hoặc nhiều phần tử vào cuối mảng.</w:t>
+            </w:r>
+          </w:p>
+          <w:p>
+            <w:pPr>
+              <w:widowControl w:val="0"/>
+              <w:numPr>
+                <w:ilvl w:val="0"/>
+                <w:numId w:val="0"/>
+              </w:numPr>
+              <w:ind w:leftChars="0"/>
+              <w:jc w:val="left"/>
+              <w:rPr>
+                <w:rFonts w:hint="default"/>
+                <w:sz w:val="24"/>
+                <w:szCs w:val="24"/>
+                <w:vertAlign w:val="baseline"/>
+                <w:lang w:val="vi-VN"/>
+              </w:rPr>
+            </w:pPr>
+            <w:r>
+              <w:rPr>
+                <w:rFonts w:hint="default"/>
+                <w:sz w:val="24"/>
+                <w:szCs w:val="24"/>
+                <w:vertAlign w:val="baseline"/>
+                <w:lang w:val="vi-VN"/>
+              </w:rPr>
+              <w:t>unshift(): Thêm một hoặc nhiều phần tử vào đầu mảng.</w:t>
+            </w:r>
           </w:p>
         </w:tc>
       </w:tr>
@@ -32713,6 +32789,15 @@
                 <w:szCs w:val="20"/>
               </w:rPr>
             </w:pPr>
+            <w:r>
+              <w:rPr>
+                <w:rFonts w:ascii="Arial" w:hAnsi="Arial" w:eastAsia="Times New Roman" w:cs="Arial"/>
+                <w:color w:val="000000"/>
+                <w:sz w:val="20"/>
+                <w:szCs w:val="20"/>
+              </w:rPr>
+              <w:t>Phân biệt push() và pop()?</w:t>
+            </w:r>
           </w:p>
         </w:tc>
         <w:tc>
@@ -32736,6 +32821,54 @@
                 <w:lang w:val="vi-VN"/>
               </w:rPr>
             </w:pPr>
+            <w:r>
+              <w:rPr>
+                <w:rFonts w:hint="default"/>
+                <w:sz w:val="24"/>
+                <w:szCs w:val="24"/>
+                <w:vertAlign w:val="baseline"/>
+                <w:lang w:val="vi-VN"/>
+              </w:rPr>
+              <w:t>push(): Thêm một hoặc nhiều phần tử vào cuối mảng.</w:t>
+            </w:r>
+          </w:p>
+          <w:p>
+            <w:pPr>
+              <w:widowControl w:val="0"/>
+              <w:numPr>
+                <w:ilvl w:val="0"/>
+                <w:numId w:val="0"/>
+              </w:numPr>
+              <w:ind w:leftChars="0"/>
+              <w:jc w:val="left"/>
+              <w:rPr>
+                <w:rFonts w:hint="default"/>
+                <w:sz w:val="24"/>
+                <w:szCs w:val="24"/>
+                <w:vertAlign w:val="baseline"/>
+                <w:lang w:val="en-US"/>
+              </w:rPr>
+            </w:pPr>
+            <w:r>
+              <w:rPr>
+                <w:rFonts w:hint="default"/>
+                <w:sz w:val="24"/>
+                <w:szCs w:val="24"/>
+                <w:vertAlign w:val="baseline"/>
+                <w:lang w:val="vi-VN"/>
+              </w:rPr>
+              <w:t>pop(): Loại bỏ phần tử cuối cùng của mảng và trả về phần tử đó</w:t>
+            </w:r>
+            <w:r>
+              <w:rPr>
+                <w:rFonts w:hint="default"/>
+                <w:sz w:val="24"/>
+                <w:szCs w:val="24"/>
+                <w:vertAlign w:val="baseline"/>
+                <w:lang w:val="en-US"/>
+              </w:rPr>
+              <w:t>.</w:t>
+            </w:r>
           </w:p>
         </w:tc>
       </w:tr>
@@ -32800,6 +32933,15 @@
                 <w:szCs w:val="20"/>
               </w:rPr>
             </w:pPr>
+            <w:r>
+              <w:rPr>
+                <w:rFonts w:ascii="Arial" w:hAnsi="Arial" w:eastAsia="Times New Roman" w:cs="Arial"/>
+                <w:color w:val="000000"/>
+                <w:sz w:val="20"/>
+                <w:szCs w:val="20"/>
+              </w:rPr>
+              <w:t>Phân biệt shift() và unshift()?</w:t>
+            </w:r>
           </w:p>
         </w:tc>
         <w:tc>
@@ -32823,6 +32965,44 @@
                 <w:lang w:val="vi-VN"/>
               </w:rPr>
             </w:pPr>
+            <w:r>
+              <w:rPr>
+                <w:rFonts w:hint="default"/>
+                <w:sz w:val="24"/>
+                <w:szCs w:val="24"/>
+                <w:vertAlign w:val="baseline"/>
+                <w:lang w:val="vi-VN"/>
+              </w:rPr>
+              <w:t>shift(): Loại bỏ phần tử đầu tiên của mảng và trả về phần tử đó.</w:t>
+            </w:r>
+          </w:p>
+          <w:p>
+            <w:pPr>
+              <w:widowControl w:val="0"/>
+              <w:numPr>
+                <w:ilvl w:val="0"/>
+                <w:numId w:val="0"/>
+              </w:numPr>
+              <w:ind w:leftChars="0"/>
+              <w:jc w:val="left"/>
+              <w:rPr>
+                <w:rFonts w:hint="default"/>
+                <w:sz w:val="24"/>
+                <w:szCs w:val="24"/>
+                <w:vertAlign w:val="baseline"/>
+                <w:lang w:val="vi-VN"/>
+              </w:rPr>
+            </w:pPr>
+            <w:r>
+              <w:rPr>
+                <w:rFonts w:hint="default"/>
+                <w:sz w:val="24"/>
+                <w:szCs w:val="24"/>
+                <w:vertAlign w:val="baseline"/>
+                <w:lang w:val="vi-VN"/>
+              </w:rPr>
+              <w:t>unshift(): Thêm một hoặc nhiều phần tử vào đầu mảng.</w:t>
+            </w:r>
           </w:p>
         </w:tc>
       </w:tr>
@@ -32887,6 +33067,15 @@
                 <w:szCs w:val="20"/>
               </w:rPr>
             </w:pPr>
+            <w:r>
+              <w:rPr>
+                <w:rFonts w:ascii="Arial" w:hAnsi="Arial" w:eastAsia="Times New Roman" w:cs="Arial"/>
+                <w:color w:val="000000"/>
+                <w:sz w:val="20"/>
+                <w:szCs w:val="20"/>
+              </w:rPr>
+              <w:t xml:space="preserve">Nếu muốn xóa phần tử cuối cùng của mảng dùng hàm nào? </w:t>
+            </w:r>
           </w:p>
         </w:tc>
         <w:tc>
@@ -32907,9 +33096,19 @@
                 <w:sz w:val="24"/>
                 <w:szCs w:val="24"/>
                 <w:vertAlign w:val="baseline"/>
-                <w:lang w:val="vi-VN"/>
-              </w:rPr>
-            </w:pPr>
+                <w:lang w:val="en-US"/>
+              </w:rPr>
+            </w:pPr>
+            <w:r>
+              <w:rPr>
+                <w:rFonts w:hint="default"/>
+                <w:sz w:val="24"/>
+                <w:szCs w:val="24"/>
+                <w:vertAlign w:val="baseline"/>
+                <w:lang w:val="en-US"/>
+              </w:rPr>
+              <w:t>Pop()</w:t>
+            </w:r>
           </w:p>
         </w:tc>
       </w:tr>
@@ -32974,6 +33173,15 @@
                 <w:szCs w:val="20"/>
               </w:rPr>
             </w:pPr>
+            <w:r>
+              <w:rPr>
+                <w:rFonts w:ascii="Arial" w:hAnsi="Arial" w:eastAsia="Times New Roman" w:cs="Arial"/>
+                <w:color w:val="000000"/>
+                <w:sz w:val="20"/>
+                <w:szCs w:val="20"/>
+              </w:rPr>
+              <w:t>Nếu xóa phần tử đầu tiên của mảng dùng hàm nào?</w:t>
+            </w:r>
           </w:p>
         </w:tc>
         <w:tc>
@@ -32994,9 +33202,19 @@
                 <w:sz w:val="24"/>
                 <w:szCs w:val="24"/>
                 <w:vertAlign w:val="baseline"/>
-                <w:lang w:val="vi-VN"/>
-              </w:rPr>
-            </w:pPr>
+                <w:lang w:val="en-US"/>
+              </w:rPr>
+            </w:pPr>
+            <w:r>
+              <w:rPr>
+                <w:rFonts w:hint="default"/>
+                <w:sz w:val="24"/>
+                <w:szCs w:val="24"/>
+                <w:vertAlign w:val="baseline"/>
+                <w:lang w:val="en-US"/>
+              </w:rPr>
+              <w:t>Shift()</w:t>
+            </w:r>
           </w:p>
         </w:tc>
       </w:tr>
@@ -33061,6 +33279,15 @@
                 <w:szCs w:val="20"/>
               </w:rPr>
             </w:pPr>
+            <w:r>
+              <w:rPr>
+                <w:rFonts w:ascii="Arial" w:hAnsi="Arial" w:eastAsia="Times New Roman" w:cs="Arial"/>
+                <w:color w:val="000000"/>
+                <w:sz w:val="20"/>
+                <w:szCs w:val="20"/>
+              </w:rPr>
+              <w:t>Muốn sắp xếp mảng thì dùng hàm nào?</w:t>
+            </w:r>
           </w:p>
         </w:tc>
         <w:tc>
@@ -33081,9 +33308,19 @@
                 <w:sz w:val="24"/>
                 <w:szCs w:val="24"/>
                 <w:vertAlign w:val="baseline"/>
-                <w:lang w:val="vi-VN"/>
-              </w:rPr>
-            </w:pPr>
+                <w:lang w:val="en-US"/>
+              </w:rPr>
+            </w:pPr>
+            <w:r>
+              <w:rPr>
+                <w:rFonts w:hint="default"/>
+                <w:sz w:val="24"/>
+                <w:szCs w:val="24"/>
+                <w:vertAlign w:val="baseline"/>
+                <w:lang w:val="en-US"/>
+              </w:rPr>
+              <w:t>Sort()</w:t>
+            </w:r>
           </w:p>
         </w:tc>
       </w:tr>
@@ -33148,6 +33385,15 @@
                 <w:szCs w:val="20"/>
               </w:rPr>
             </w:pPr>
+            <w:r>
+              <w:rPr>
+                <w:rFonts w:ascii="Arial" w:hAnsi="Arial" w:eastAsia="Times New Roman" w:cs="Arial"/>
+                <w:color w:val="000000"/>
+                <w:sz w:val="20"/>
+                <w:szCs w:val="20"/>
+              </w:rPr>
+              <w:t>Có một mảng gồm tên của các bạn học viên. Nếu muốn sắp xếp tên này theo thứ tự alphabet làm thế nào?</w:t>
+            </w:r>
           </w:p>
         </w:tc>
         <w:tc>
@@ -33171,6 +33417,16 @@
                 <w:lang w:val="vi-VN"/>
               </w:rPr>
             </w:pPr>
+            <w:r>
+              <w:rPr>
+                <w:rFonts w:hint="default"/>
+                <w:sz w:val="24"/>
+                <w:szCs w:val="24"/>
+                <w:vertAlign w:val="baseline"/>
+                <w:lang w:val="en-US"/>
+              </w:rPr>
+              <w:t>Sort()</w:t>
+            </w:r>
           </w:p>
         </w:tc>
       </w:tr>
@@ -33235,12 +33491,179 @@
                 <w:szCs w:val="20"/>
               </w:rPr>
             </w:pPr>
+            <w:r>
+              <w:rPr>
+                <w:rFonts w:ascii="Arial" w:hAnsi="Arial" w:eastAsia="Times New Roman" w:cs="Arial"/>
+                <w:color w:val="000000"/>
+                <w:sz w:val="20"/>
+                <w:szCs w:val="20"/>
+              </w:rPr>
+              <w:t>Thao tác duyệt mảng là gì? Triển khai thao tác bằng code?</w:t>
+            </w:r>
           </w:p>
         </w:tc>
         <w:tc>
           <w:tcPr>
             <w:tcW w:w="7248" w:type="dxa"/>
           </w:tcPr>
+          <w:p>
+            <w:pPr>
+              <w:widowControl w:val="0"/>
+              <w:numPr>
+                <w:ilvl w:val="0"/>
+                <w:numId w:val="0"/>
+              </w:numPr>
+              <w:ind w:leftChars="0"/>
+              <w:jc w:val="left"/>
+              <w:rPr>
+                <w:rFonts w:hint="default"/>
+                <w:sz w:val="24"/>
+                <w:szCs w:val="24"/>
+                <w:vertAlign w:val="baseline"/>
+                <w:lang w:val="vi-VN"/>
+              </w:rPr>
+            </w:pPr>
+            <w:r>
+              <w:rPr>
+                <w:rFonts w:hint="default"/>
+                <w:sz w:val="24"/>
+                <w:szCs w:val="24"/>
+                <w:vertAlign w:val="baseline"/>
+                <w:lang w:val="vi-VN"/>
+              </w:rPr>
+              <w:t>Thao tác duyệt mảng là quá trình lặp qua từng phần tử của mảng để thực hiện một số hành động nhất định, chẳng hạn như in ra giá trị, tính toán, hoặc thay đổi giá trị của các phần tử. Trong JavaScript, có thể duyệt mảng bằng nhiều cách khác nhau, bao gồm sử dụng vòng lặp for, while, forEach, và các phương thức khác như map, filter.</w:t>
+            </w:r>
+          </w:p>
+          <w:p>
+            <w:pPr>
+              <w:widowControl w:val="0"/>
+              <w:numPr>
+                <w:ilvl w:val="0"/>
+                <w:numId w:val="0"/>
+              </w:numPr>
+              <w:ind w:leftChars="0"/>
+              <w:jc w:val="left"/>
+              <w:rPr>
+                <w:rFonts w:hint="default"/>
+                <w:sz w:val="24"/>
+                <w:szCs w:val="24"/>
+                <w:vertAlign w:val="baseline"/>
+                <w:lang w:val="vi-VN"/>
+              </w:rPr>
+            </w:pPr>
+          </w:p>
+          <w:p>
+            <w:pPr>
+              <w:widowControl w:val="0"/>
+              <w:numPr>
+                <w:ilvl w:val="0"/>
+                <w:numId w:val="0"/>
+              </w:numPr>
+              <w:ind w:leftChars="0"/>
+              <w:jc w:val="left"/>
+              <w:rPr>
+                <w:rFonts w:hint="default"/>
+                <w:sz w:val="24"/>
+                <w:szCs w:val="24"/>
+                <w:vertAlign w:val="baseline"/>
+                <w:lang w:val="vi-VN"/>
+              </w:rPr>
+            </w:pPr>
+            <w:r>
+              <w:rPr>
+                <w:rFonts w:hint="default"/>
+                <w:sz w:val="24"/>
+                <w:szCs w:val="24"/>
+                <w:vertAlign w:val="baseline"/>
+                <w:lang w:val="vi-VN"/>
+              </w:rPr>
+              <w:t>let arr = [1, 2, 3, 4, 5];</w:t>
+            </w:r>
+          </w:p>
+          <w:p>
+            <w:pPr>
+              <w:widowControl w:val="0"/>
+              <w:numPr>
+                <w:ilvl w:val="0"/>
+                <w:numId w:val="0"/>
+              </w:numPr>
+              <w:ind w:leftChars="0"/>
+              <w:jc w:val="left"/>
+              <w:rPr>
+                <w:rFonts w:hint="default"/>
+                <w:sz w:val="24"/>
+                <w:szCs w:val="24"/>
+                <w:vertAlign w:val="baseline"/>
+                <w:lang w:val="vi-VN"/>
+              </w:rPr>
+            </w:pPr>
+            <w:r>
+              <w:rPr>
+                <w:rFonts w:hint="default"/>
+                <w:sz w:val="24"/>
+                <w:szCs w:val="24"/>
+                <w:vertAlign w:val="baseline"/>
+                <w:lang w:val="vi-VN"/>
+              </w:rPr>
+              <w:t>for (let i = 0; i &lt; arr.length; i++) {</w:t>
+            </w:r>
+          </w:p>
+          <w:p>
+            <w:pPr>
+              <w:widowControl w:val="0"/>
+              <w:numPr>
+                <w:ilvl w:val="0"/>
+                <w:numId w:val="0"/>
+              </w:numPr>
+              <w:ind w:leftChars="0"/>
+              <w:jc w:val="left"/>
+              <w:rPr>
+                <w:rFonts w:hint="default"/>
+                <w:sz w:val="24"/>
+                <w:szCs w:val="24"/>
+                <w:vertAlign w:val="baseline"/>
+                <w:lang w:val="vi-VN"/>
+              </w:rPr>
+            </w:pPr>
+            <w:r>
+              <w:rPr>
+                <w:rFonts w:hint="default"/>
+                <w:sz w:val="24"/>
+                <w:szCs w:val="24"/>
+                <w:vertAlign w:val="baseline"/>
+                <w:lang w:val="vi-VN"/>
+              </w:rPr>
+              <w:t xml:space="preserve">    console.log(arr[i]);</w:t>
+            </w:r>
+          </w:p>
+          <w:p>
+            <w:pPr>
+              <w:widowControl w:val="0"/>
+              <w:numPr>
+                <w:ilvl w:val="0"/>
+                <w:numId w:val="0"/>
+              </w:numPr>
+              <w:ind w:leftChars="0"/>
+              <w:jc w:val="left"/>
+              <w:rPr>
+                <w:rFonts w:hint="default"/>
+                <w:sz w:val="24"/>
+                <w:szCs w:val="24"/>
+                <w:vertAlign w:val="baseline"/>
+                <w:lang w:val="vi-VN"/>
+              </w:rPr>
+            </w:pPr>
+            <w:r>
+              <w:rPr>
+                <w:rFonts w:hint="default"/>
+                <w:sz w:val="24"/>
+                <w:szCs w:val="24"/>
+                <w:vertAlign w:val="baseline"/>
+                <w:lang w:val="vi-VN"/>
+              </w:rPr>
+              <w:t>}</w:t>
+            </w:r>
+          </w:p>
           <w:p>
             <w:pPr>
               <w:widowControl w:val="0"/>
@@ -33322,12 +33745,319 @@
                 <w:szCs w:val="20"/>
               </w:rPr>
             </w:pPr>
+            <w:r>
+              <w:rPr>
+                <w:rFonts w:ascii="Arial" w:hAnsi="Arial" w:eastAsia="Times New Roman" w:cs="Arial"/>
+                <w:color w:val="000000"/>
+                <w:sz w:val="20"/>
+                <w:szCs w:val="20"/>
+              </w:rPr>
+              <w:t>Thao tác duyệt mảng 2 chiều?</w:t>
+            </w:r>
           </w:p>
         </w:tc>
         <w:tc>
           <w:tcPr>
             <w:tcW w:w="7248" w:type="dxa"/>
           </w:tcPr>
+          <w:p>
+            <w:pPr>
+              <w:widowControl w:val="0"/>
+              <w:numPr>
+                <w:ilvl w:val="0"/>
+                <w:numId w:val="0"/>
+              </w:numPr>
+              <w:ind w:leftChars="0"/>
+              <w:jc w:val="left"/>
+              <w:rPr>
+                <w:rFonts w:hint="default"/>
+                <w:sz w:val="24"/>
+                <w:szCs w:val="24"/>
+                <w:vertAlign w:val="baseline"/>
+                <w:lang w:val="vi-VN"/>
+              </w:rPr>
+            </w:pPr>
+            <w:r>
+              <w:rPr>
+                <w:rFonts w:hint="default"/>
+                <w:sz w:val="24"/>
+                <w:szCs w:val="24"/>
+                <w:vertAlign w:val="baseline"/>
+                <w:lang w:val="vi-VN"/>
+              </w:rPr>
+              <w:t>let matrix = [</w:t>
+            </w:r>
+          </w:p>
+          <w:p>
+            <w:pPr>
+              <w:widowControl w:val="0"/>
+              <w:numPr>
+                <w:ilvl w:val="0"/>
+                <w:numId w:val="0"/>
+              </w:numPr>
+              <w:ind w:leftChars="0"/>
+              <w:jc w:val="left"/>
+              <w:rPr>
+                <w:rFonts w:hint="default"/>
+                <w:sz w:val="24"/>
+                <w:szCs w:val="24"/>
+                <w:vertAlign w:val="baseline"/>
+                <w:lang w:val="vi-VN"/>
+              </w:rPr>
+            </w:pPr>
+            <w:r>
+              <w:rPr>
+                <w:rFonts w:hint="default"/>
+                <w:sz w:val="24"/>
+                <w:szCs w:val="24"/>
+                <w:vertAlign w:val="baseline"/>
+                <w:lang w:val="vi-VN"/>
+              </w:rPr>
+              <w:t xml:space="preserve">    [1, 2, 3],</w:t>
+            </w:r>
+          </w:p>
+          <w:p>
+            <w:pPr>
+              <w:widowControl w:val="0"/>
+              <w:numPr>
+                <w:ilvl w:val="0"/>
+                <w:numId w:val="0"/>
+              </w:numPr>
+              <w:ind w:leftChars="0"/>
+              <w:jc w:val="left"/>
+              <w:rPr>
+                <w:rFonts w:hint="default"/>
+                <w:sz w:val="24"/>
+                <w:szCs w:val="24"/>
+                <w:vertAlign w:val="baseline"/>
+                <w:lang w:val="vi-VN"/>
+              </w:rPr>
+            </w:pPr>
+            <w:r>
+              <w:rPr>
+                <w:rFonts w:hint="default"/>
+                <w:sz w:val="24"/>
+                <w:szCs w:val="24"/>
+                <w:vertAlign w:val="baseline"/>
+                <w:lang w:val="vi-VN"/>
+              </w:rPr>
+              <w:t xml:space="preserve">    [4, 5, 6],</w:t>
+            </w:r>
+          </w:p>
+          <w:p>
+            <w:pPr>
+              <w:widowControl w:val="0"/>
+              <w:numPr>
+                <w:ilvl w:val="0"/>
+                <w:numId w:val="0"/>
+              </w:numPr>
+              <w:ind w:leftChars="0"/>
+              <w:jc w:val="left"/>
+              <w:rPr>
+                <w:rFonts w:hint="default"/>
+                <w:sz w:val="24"/>
+                <w:szCs w:val="24"/>
+                <w:vertAlign w:val="baseline"/>
+                <w:lang w:val="vi-VN"/>
+              </w:rPr>
+            </w:pPr>
+            <w:r>
+              <w:rPr>
+                <w:rFonts w:hint="default"/>
+                <w:sz w:val="24"/>
+                <w:szCs w:val="24"/>
+                <w:vertAlign w:val="baseline"/>
+                <w:lang w:val="vi-VN"/>
+              </w:rPr>
+              <w:t xml:space="preserve">    [7, 8, 9]</w:t>
+            </w:r>
+          </w:p>
+          <w:p>
+            <w:pPr>
+              <w:widowControl w:val="0"/>
+              <w:numPr>
+                <w:ilvl w:val="0"/>
+                <w:numId w:val="0"/>
+              </w:numPr>
+              <w:ind w:leftChars="0"/>
+              <w:jc w:val="left"/>
+              <w:rPr>
+                <w:rFonts w:hint="default"/>
+                <w:sz w:val="24"/>
+                <w:szCs w:val="24"/>
+                <w:vertAlign w:val="baseline"/>
+                <w:lang w:val="vi-VN"/>
+              </w:rPr>
+            </w:pPr>
+            <w:r>
+              <w:rPr>
+                <w:rFonts w:hint="default"/>
+                <w:sz w:val="24"/>
+                <w:szCs w:val="24"/>
+                <w:vertAlign w:val="baseline"/>
+                <w:lang w:val="vi-VN"/>
+              </w:rPr>
+              <w:t>];</w:t>
+            </w:r>
+          </w:p>
+          <w:p>
+            <w:pPr>
+              <w:widowControl w:val="0"/>
+              <w:numPr>
+                <w:ilvl w:val="0"/>
+                <w:numId w:val="0"/>
+              </w:numPr>
+              <w:ind w:leftChars="0"/>
+              <w:jc w:val="left"/>
+              <w:rPr>
+                <w:rFonts w:hint="default"/>
+                <w:sz w:val="24"/>
+                <w:szCs w:val="24"/>
+                <w:vertAlign w:val="baseline"/>
+                <w:lang w:val="vi-VN"/>
+              </w:rPr>
+            </w:pPr>
+          </w:p>
+          <w:p>
+            <w:pPr>
+              <w:widowControl w:val="0"/>
+              <w:numPr>
+                <w:ilvl w:val="0"/>
+                <w:numId w:val="0"/>
+              </w:numPr>
+              <w:ind w:leftChars="0"/>
+              <w:jc w:val="left"/>
+              <w:rPr>
+                <w:rFonts w:hint="default"/>
+                <w:sz w:val="24"/>
+                <w:szCs w:val="24"/>
+                <w:vertAlign w:val="baseline"/>
+                <w:lang w:val="vi-VN"/>
+              </w:rPr>
+            </w:pPr>
+            <w:r>
+              <w:rPr>
+                <w:rFonts w:hint="default"/>
+                <w:sz w:val="24"/>
+                <w:szCs w:val="24"/>
+                <w:vertAlign w:val="baseline"/>
+                <w:lang w:val="vi-VN"/>
+              </w:rPr>
+              <w:t>for (let i = 0; i &lt; matrix.length; i++) {</w:t>
+            </w:r>
+          </w:p>
+          <w:p>
+            <w:pPr>
+              <w:widowControl w:val="0"/>
+              <w:numPr>
+                <w:ilvl w:val="0"/>
+                <w:numId w:val="0"/>
+              </w:numPr>
+              <w:ind w:leftChars="0"/>
+              <w:jc w:val="left"/>
+              <w:rPr>
+                <w:rFonts w:hint="default"/>
+                <w:sz w:val="24"/>
+                <w:szCs w:val="24"/>
+                <w:vertAlign w:val="baseline"/>
+                <w:lang w:val="vi-VN"/>
+              </w:rPr>
+            </w:pPr>
+            <w:r>
+              <w:rPr>
+                <w:rFonts w:hint="default"/>
+                <w:sz w:val="24"/>
+                <w:szCs w:val="24"/>
+                <w:vertAlign w:val="baseline"/>
+                <w:lang w:val="vi-VN"/>
+              </w:rPr>
+              <w:t xml:space="preserve">    for (let j = 0; j &lt; matrix[i].length; j++) {</w:t>
+            </w:r>
+          </w:p>
+          <w:p>
+            <w:pPr>
+              <w:widowControl w:val="0"/>
+              <w:numPr>
+                <w:ilvl w:val="0"/>
+                <w:numId w:val="0"/>
+              </w:numPr>
+              <w:ind w:leftChars="0"/>
+              <w:jc w:val="left"/>
+              <w:rPr>
+                <w:rFonts w:hint="default"/>
+                <w:sz w:val="24"/>
+                <w:szCs w:val="24"/>
+                <w:vertAlign w:val="baseline"/>
+                <w:lang w:val="vi-VN"/>
+              </w:rPr>
+            </w:pPr>
+            <w:r>
+              <w:rPr>
+                <w:rFonts w:hint="default"/>
+                <w:sz w:val="24"/>
+                <w:szCs w:val="24"/>
+                <w:vertAlign w:val="baseline"/>
+                <w:lang w:val="vi-VN"/>
+              </w:rPr>
+              <w:t xml:space="preserve">        console.log(matrix[i][j]);</w:t>
+            </w:r>
+          </w:p>
+          <w:p>
+            <w:pPr>
+              <w:widowControl w:val="0"/>
+              <w:numPr>
+                <w:ilvl w:val="0"/>
+                <w:numId w:val="0"/>
+              </w:numPr>
+              <w:ind w:leftChars="0"/>
+              <w:jc w:val="left"/>
+              <w:rPr>
+                <w:rFonts w:hint="default"/>
+                <w:sz w:val="24"/>
+                <w:szCs w:val="24"/>
+                <w:vertAlign w:val="baseline"/>
+                <w:lang w:val="vi-VN"/>
+              </w:rPr>
+            </w:pPr>
+            <w:r>
+              <w:rPr>
+                <w:rFonts w:hint="default"/>
+                <w:sz w:val="24"/>
+                <w:szCs w:val="24"/>
+                <w:vertAlign w:val="baseline"/>
+                <w:lang w:val="vi-VN"/>
+              </w:rPr>
+              <w:t xml:space="preserve">    }</w:t>
+            </w:r>
+          </w:p>
+          <w:p>
+            <w:pPr>
+              <w:widowControl w:val="0"/>
+              <w:numPr>
+                <w:ilvl w:val="0"/>
+                <w:numId w:val="0"/>
+              </w:numPr>
+              <w:ind w:leftChars="0"/>
+              <w:jc w:val="left"/>
+              <w:rPr>
+                <w:rFonts w:hint="default"/>
+                <w:sz w:val="24"/>
+                <w:szCs w:val="24"/>
+                <w:vertAlign w:val="baseline"/>
+                <w:lang w:val="vi-VN"/>
+              </w:rPr>
+            </w:pPr>
+            <w:r>
+              <w:rPr>
+                <w:rFonts w:hint="default"/>
+                <w:sz w:val="24"/>
+                <w:szCs w:val="24"/>
+                <w:vertAlign w:val="baseline"/>
+                <w:lang w:val="vi-VN"/>
+              </w:rPr>
+              <w:t>}</w:t>
+            </w:r>
+          </w:p>
           <w:p>
             <w:pPr>
               <w:widowControl w:val="0"/>
@@ -33397,11 +34127,12 @@
         <w:tc>
           <w:tcPr>
             <w:tcW w:w="2804" w:type="dxa"/>
+            <w:vAlign w:val="bottom"/>
           </w:tcPr>
           <w:p>
             <w:pPr>
-              <w:widowControl w:val="0"/>
-              <w:jc w:val="left"/>
+              <w:spacing w:after="0" w:line="240" w:lineRule="auto"/>
+              <w:ind w:left="0" w:leftChars="0"/>
               <w:rPr>
                 <w:rFonts w:ascii="Arial" w:hAnsi="Arial" w:eastAsia="Times New Roman" w:cs="Arial"/>
                 <w:color w:val="000000"/>
@@ -33409,6 +34140,15 @@
                 <w:szCs w:val="20"/>
               </w:rPr>
             </w:pPr>
+            <w:r>
+              <w:rPr>
+                <w:rFonts w:ascii="Arial" w:hAnsi="Arial" w:eastAsia="Times New Roman" w:cs="Arial"/>
+                <w:color w:val="000000"/>
+                <w:sz w:val="20"/>
+                <w:szCs w:val="20"/>
+              </w:rPr>
+              <w:t>Mảng 2 chiều cần mấy chỉ số để xác định duy nhất 1 phần tử?</w:t>
+            </w:r>
           </w:p>
         </w:tc>
         <w:tc>
@@ -33432,6 +34172,26 @@
                 <w:lang w:val="vi-VN"/>
               </w:rPr>
             </w:pPr>
+            <w:r>
+              <w:rPr>
+                <w:rFonts w:hint="default"/>
+                <w:sz w:val="24"/>
+                <w:szCs w:val="24"/>
+                <w:vertAlign w:val="baseline"/>
+                <w:lang w:val="en-US"/>
+              </w:rPr>
+              <w:t>C</w:t>
+            </w:r>
+            <w:r>
+              <w:rPr>
+                <w:rFonts w:hint="default"/>
+                <w:sz w:val="24"/>
+                <w:szCs w:val="24"/>
+                <w:vertAlign w:val="baseline"/>
+                <w:lang w:val="vi-VN"/>
+              </w:rPr>
+              <w:t>ần 2 số</w:t>
+            </w:r>
           </w:p>
         </w:tc>
       </w:tr>
@@ -33484,11 +34244,12 @@
         <w:tc>
           <w:tcPr>
             <w:tcW w:w="2804" w:type="dxa"/>
+            <w:vAlign w:val="bottom"/>
           </w:tcPr>
           <w:p>
             <w:pPr>
-              <w:widowControl w:val="0"/>
-              <w:jc w:val="left"/>
+              <w:spacing w:after="0" w:line="240" w:lineRule="auto"/>
+              <w:ind w:left="0" w:leftChars="0"/>
               <w:rPr>
                 <w:rFonts w:ascii="Arial" w:hAnsi="Arial" w:eastAsia="Times New Roman" w:cs="Arial"/>
                 <w:color w:val="000000"/>
@@ -33496,6 +34257,15 @@
                 <w:szCs w:val="20"/>
               </w:rPr>
             </w:pPr>
+            <w:r>
+              <w:rPr>
+                <w:rFonts w:ascii="Arial" w:hAnsi="Arial" w:eastAsia="Times New Roman" w:cs="Arial"/>
+                <w:color w:val="000000"/>
+                <w:sz w:val="20"/>
+                <w:szCs w:val="20"/>
+              </w:rPr>
+              <w:t>Viết code tính tổng các phần tử của ma trận số (ý tưởng)?</w:t>
+            </w:r>
           </w:p>
         </w:tc>
         <w:tc>
@@ -33519,6 +34289,240 @@
                 <w:lang w:val="vi-VN"/>
               </w:rPr>
             </w:pPr>
+            <w:r>
+              <w:rPr>
+                <w:rFonts w:hint="default"/>
+                <w:sz w:val="24"/>
+                <w:szCs w:val="24"/>
+                <w:vertAlign w:val="baseline"/>
+                <w:lang w:val="vi-VN"/>
+              </w:rPr>
+              <w:t>function sumMatrix(matrix) {</w:t>
+            </w:r>
+          </w:p>
+          <w:p>
+            <w:pPr>
+              <w:widowControl w:val="0"/>
+              <w:numPr>
+                <w:ilvl w:val="0"/>
+                <w:numId w:val="0"/>
+              </w:numPr>
+              <w:ind w:leftChars="0"/>
+              <w:jc w:val="left"/>
+              <w:rPr>
+                <w:rFonts w:hint="default"/>
+                <w:sz w:val="24"/>
+                <w:szCs w:val="24"/>
+                <w:vertAlign w:val="baseline"/>
+                <w:lang w:val="vi-VN"/>
+              </w:rPr>
+            </w:pPr>
+            <w:r>
+              <w:rPr>
+                <w:rFonts w:hint="default"/>
+                <w:sz w:val="24"/>
+                <w:szCs w:val="24"/>
+                <w:vertAlign w:val="baseline"/>
+                <w:lang w:val="vi-VN"/>
+              </w:rPr>
+              <w:t xml:space="preserve">    let total = 0;</w:t>
+            </w:r>
+          </w:p>
+          <w:p>
+            <w:pPr>
+              <w:widowControl w:val="0"/>
+              <w:numPr>
+                <w:ilvl w:val="0"/>
+                <w:numId w:val="0"/>
+              </w:numPr>
+              <w:ind w:leftChars="0"/>
+              <w:jc w:val="left"/>
+              <w:rPr>
+                <w:rFonts w:hint="default"/>
+                <w:sz w:val="24"/>
+                <w:szCs w:val="24"/>
+                <w:vertAlign w:val="baseline"/>
+                <w:lang w:val="vi-VN"/>
+              </w:rPr>
+            </w:pPr>
+            <w:r>
+              <w:rPr>
+                <w:rFonts w:hint="default"/>
+                <w:sz w:val="24"/>
+                <w:szCs w:val="24"/>
+                <w:vertAlign w:val="baseline"/>
+                <w:lang w:val="vi-VN"/>
+              </w:rPr>
+              <w:t xml:space="preserve">    for (let row of matrix) {</w:t>
+            </w:r>
+          </w:p>
+          <w:p>
+            <w:pPr>
+              <w:widowControl w:val="0"/>
+              <w:numPr>
+                <w:ilvl w:val="0"/>
+                <w:numId w:val="0"/>
+              </w:numPr>
+              <w:ind w:leftChars="0"/>
+              <w:jc w:val="left"/>
+              <w:rPr>
+                <w:rFonts w:hint="default"/>
+                <w:sz w:val="24"/>
+                <w:szCs w:val="24"/>
+                <w:vertAlign w:val="baseline"/>
+                <w:lang w:val="vi-VN"/>
+              </w:rPr>
+            </w:pPr>
+            <w:r>
+              <w:rPr>
+                <w:rFonts w:hint="default"/>
+                <w:sz w:val="24"/>
+                <w:szCs w:val="24"/>
+                <w:vertAlign w:val="baseline"/>
+                <w:lang w:val="vi-VN"/>
+              </w:rPr>
+              <w:t xml:space="preserve">        for (let element of row) {</w:t>
+            </w:r>
+          </w:p>
+          <w:p>
+            <w:pPr>
+              <w:widowControl w:val="0"/>
+              <w:numPr>
+                <w:ilvl w:val="0"/>
+                <w:numId w:val="0"/>
+              </w:numPr>
+              <w:ind w:leftChars="0"/>
+              <w:jc w:val="left"/>
+              <w:rPr>
+                <w:rFonts w:hint="default"/>
+                <w:sz w:val="24"/>
+                <w:szCs w:val="24"/>
+                <w:vertAlign w:val="baseline"/>
+                <w:lang w:val="vi-VN"/>
+              </w:rPr>
+            </w:pPr>
+            <w:r>
+              <w:rPr>
+                <w:rFonts w:hint="default"/>
+                <w:sz w:val="24"/>
+                <w:szCs w:val="24"/>
+                <w:vertAlign w:val="baseline"/>
+                <w:lang w:val="vi-VN"/>
+              </w:rPr>
+              <w:t xml:space="preserve">            total += element;</w:t>
+            </w:r>
+          </w:p>
+          <w:p>
+            <w:pPr>
+              <w:widowControl w:val="0"/>
+              <w:numPr>
+                <w:ilvl w:val="0"/>
+                <w:numId w:val="0"/>
+              </w:numPr>
+              <w:ind w:leftChars="0"/>
+              <w:jc w:val="left"/>
+              <w:rPr>
+                <w:rFonts w:hint="default"/>
+                <w:sz w:val="24"/>
+                <w:szCs w:val="24"/>
+                <w:vertAlign w:val="baseline"/>
+                <w:lang w:val="vi-VN"/>
+              </w:rPr>
+            </w:pPr>
+            <w:r>
+              <w:rPr>
+                <w:rFonts w:hint="default"/>
+                <w:sz w:val="24"/>
+                <w:szCs w:val="24"/>
+                <w:vertAlign w:val="baseline"/>
+                <w:lang w:val="vi-VN"/>
+              </w:rPr>
+              <w:t xml:space="preserve">        }</w:t>
+            </w:r>
+          </w:p>
+          <w:p>
+            <w:pPr>
+              <w:widowControl w:val="0"/>
+              <w:numPr>
+                <w:ilvl w:val="0"/>
+                <w:numId w:val="0"/>
+              </w:numPr>
+              <w:ind w:leftChars="0"/>
+              <w:jc w:val="left"/>
+              <w:rPr>
+                <w:rFonts w:hint="default"/>
+                <w:sz w:val="24"/>
+                <w:szCs w:val="24"/>
+                <w:vertAlign w:val="baseline"/>
+                <w:lang w:val="vi-VN"/>
+              </w:rPr>
+            </w:pPr>
+            <w:r>
+              <w:rPr>
+                <w:rFonts w:hint="default"/>
+                <w:sz w:val="24"/>
+                <w:szCs w:val="24"/>
+                <w:vertAlign w:val="baseline"/>
+                <w:lang w:val="vi-VN"/>
+              </w:rPr>
+              <w:t xml:space="preserve">    }</w:t>
+            </w:r>
+          </w:p>
+          <w:p>
+            <w:pPr>
+              <w:widowControl w:val="0"/>
+              <w:numPr>
+                <w:ilvl w:val="0"/>
+                <w:numId w:val="0"/>
+              </w:numPr>
+              <w:ind w:leftChars="0"/>
+              <w:jc w:val="left"/>
+              <w:rPr>
+                <w:rFonts w:hint="default"/>
+                <w:sz w:val="24"/>
+                <w:szCs w:val="24"/>
+                <w:vertAlign w:val="baseline"/>
+                <w:lang w:val="vi-VN"/>
+              </w:rPr>
+            </w:pPr>
+            <w:r>
+              <w:rPr>
+                <w:rFonts w:hint="default"/>
+                <w:sz w:val="24"/>
+                <w:szCs w:val="24"/>
+                <w:vertAlign w:val="baseline"/>
+                <w:lang w:val="vi-VN"/>
+              </w:rPr>
+              <w:t xml:space="preserve">    return total;</w:t>
+            </w:r>
+          </w:p>
+          <w:p>
+            <w:pPr>
+              <w:widowControl w:val="0"/>
+              <w:numPr>
+                <w:ilvl w:val="0"/>
+                <w:numId w:val="0"/>
+              </w:numPr>
+              <w:ind w:leftChars="0"/>
+              <w:jc w:val="left"/>
+              <w:rPr>
+                <w:rFonts w:hint="default"/>
+                <w:sz w:val="24"/>
+                <w:szCs w:val="24"/>
+                <w:vertAlign w:val="baseline"/>
+                <w:lang w:val="vi-VN"/>
+              </w:rPr>
+            </w:pPr>
+            <w:r>
+              <w:rPr>
+                <w:rFonts w:hint="default"/>
+                <w:sz w:val="24"/>
+                <w:szCs w:val="24"/>
+                <w:vertAlign w:val="baseline"/>
+                <w:lang w:val="vi-VN"/>
+              </w:rPr>
+              <w:t>}</w:t>
+            </w:r>
           </w:p>
         </w:tc>
       </w:tr>
@@ -33571,11 +34575,12 @@
         <w:tc>
           <w:tcPr>
             <w:tcW w:w="2804" w:type="dxa"/>
+            <w:vAlign w:val="bottom"/>
           </w:tcPr>
           <w:p>
             <w:pPr>
-              <w:widowControl w:val="0"/>
-              <w:jc w:val="left"/>
+              <w:spacing w:after="0" w:line="240" w:lineRule="auto"/>
+              <w:ind w:left="0" w:leftChars="0"/>
               <w:rPr>
                 <w:rFonts w:ascii="Arial" w:hAnsi="Arial" w:eastAsia="Times New Roman" w:cs="Arial"/>
                 <w:color w:val="000000"/>
@@ -33583,6 +34588,15 @@
                 <w:szCs w:val="20"/>
               </w:rPr>
             </w:pPr>
+            <w:r>
+              <w:rPr>
+                <w:rFonts w:ascii="Arial" w:hAnsi="Arial" w:eastAsia="Times New Roman" w:cs="Arial"/>
+                <w:color w:val="000000"/>
+                <w:sz w:val="20"/>
+                <w:szCs w:val="20"/>
+              </w:rPr>
+              <w:t>Viết code tính tổng các ô trên cùng hàng của ma trận số (ý tưởng)?</w:t>
+            </w:r>
           </w:p>
         </w:tc>
         <w:tc>
@@ -33606,6 +34620,184 @@
                 <w:lang w:val="vi-VN"/>
               </w:rPr>
             </w:pPr>
+            <w:r>
+              <w:rPr>
+                <w:rFonts w:hint="default"/>
+                <w:sz w:val="24"/>
+                <w:szCs w:val="24"/>
+                <w:vertAlign w:val="baseline"/>
+                <w:lang w:val="vi-VN"/>
+              </w:rPr>
+              <w:t>function sumRow(matrix, rowIndex) {</w:t>
+            </w:r>
+          </w:p>
+          <w:p>
+            <w:pPr>
+              <w:widowControl w:val="0"/>
+              <w:numPr>
+                <w:ilvl w:val="0"/>
+                <w:numId w:val="0"/>
+              </w:numPr>
+              <w:ind w:leftChars="0"/>
+              <w:jc w:val="left"/>
+              <w:rPr>
+                <w:rFonts w:hint="default"/>
+                <w:sz w:val="24"/>
+                <w:szCs w:val="24"/>
+                <w:vertAlign w:val="baseline"/>
+                <w:lang w:val="vi-VN"/>
+              </w:rPr>
+            </w:pPr>
+            <w:r>
+              <w:rPr>
+                <w:rFonts w:hint="default"/>
+                <w:sz w:val="24"/>
+                <w:szCs w:val="24"/>
+                <w:vertAlign w:val="baseline"/>
+                <w:lang w:val="vi-VN"/>
+              </w:rPr>
+              <w:t xml:space="preserve">    let total = 0;</w:t>
+            </w:r>
+          </w:p>
+          <w:p>
+            <w:pPr>
+              <w:widowControl w:val="0"/>
+              <w:numPr>
+                <w:ilvl w:val="0"/>
+                <w:numId w:val="0"/>
+              </w:numPr>
+              <w:ind w:leftChars="0"/>
+              <w:jc w:val="left"/>
+              <w:rPr>
+                <w:rFonts w:hint="default"/>
+                <w:sz w:val="24"/>
+                <w:szCs w:val="24"/>
+                <w:vertAlign w:val="baseline"/>
+                <w:lang w:val="vi-VN"/>
+              </w:rPr>
+            </w:pPr>
+            <w:r>
+              <w:rPr>
+                <w:rFonts w:hint="default"/>
+                <w:sz w:val="24"/>
+                <w:szCs w:val="24"/>
+                <w:vertAlign w:val="baseline"/>
+                <w:lang w:val="vi-VN"/>
+              </w:rPr>
+              <w:t xml:space="preserve">    for (let element of matrix[rowIndex]) {</w:t>
+            </w:r>
+          </w:p>
+          <w:p>
+            <w:pPr>
+              <w:widowControl w:val="0"/>
+              <w:numPr>
+                <w:ilvl w:val="0"/>
+                <w:numId w:val="0"/>
+              </w:numPr>
+              <w:ind w:leftChars="0"/>
+              <w:jc w:val="left"/>
+              <w:rPr>
+                <w:rFonts w:hint="default"/>
+                <w:sz w:val="24"/>
+                <w:szCs w:val="24"/>
+                <w:vertAlign w:val="baseline"/>
+                <w:lang w:val="vi-VN"/>
+              </w:rPr>
+            </w:pPr>
+            <w:r>
+              <w:rPr>
+                <w:rFonts w:hint="default"/>
+                <w:sz w:val="24"/>
+                <w:szCs w:val="24"/>
+                <w:vertAlign w:val="baseline"/>
+                <w:lang w:val="vi-VN"/>
+              </w:rPr>
+              <w:t xml:space="preserve">        total += element;</w:t>
+            </w:r>
+          </w:p>
+          <w:p>
+            <w:pPr>
+              <w:widowControl w:val="0"/>
+              <w:numPr>
+                <w:ilvl w:val="0"/>
+                <w:numId w:val="0"/>
+              </w:numPr>
+              <w:ind w:leftChars="0"/>
+              <w:jc w:val="left"/>
+              <w:rPr>
+                <w:rFonts w:hint="default"/>
+                <w:sz w:val="24"/>
+                <w:szCs w:val="24"/>
+                <w:vertAlign w:val="baseline"/>
+                <w:lang w:val="vi-VN"/>
+              </w:rPr>
+            </w:pPr>
+            <w:r>
+              <w:rPr>
+                <w:rFonts w:hint="default"/>
+                <w:sz w:val="24"/>
+                <w:szCs w:val="24"/>
+                <w:vertAlign w:val="baseline"/>
+                <w:lang w:val="vi-VN"/>
+              </w:rPr>
+              <w:t xml:space="preserve">    }</w:t>
+            </w:r>
+          </w:p>
+          <w:p>
+            <w:pPr>
+              <w:widowControl w:val="0"/>
+              <w:numPr>
+                <w:ilvl w:val="0"/>
+                <w:numId w:val="0"/>
+              </w:numPr>
+              <w:ind w:leftChars="0"/>
+              <w:jc w:val="left"/>
+              <w:rPr>
+                <w:rFonts w:hint="default"/>
+                <w:sz w:val="24"/>
+                <w:szCs w:val="24"/>
+                <w:vertAlign w:val="baseline"/>
+                <w:lang w:val="vi-VN"/>
+              </w:rPr>
+            </w:pPr>
+            <w:r>
+              <w:rPr>
+                <w:rFonts w:hint="default"/>
+                <w:sz w:val="24"/>
+                <w:szCs w:val="24"/>
+                <w:vertAlign w:val="baseline"/>
+                <w:lang w:val="vi-VN"/>
+              </w:rPr>
+              <w:t xml:space="preserve">    return total;</w:t>
+            </w:r>
+          </w:p>
+          <w:p>
+            <w:pPr>
+              <w:widowControl w:val="0"/>
+              <w:numPr>
+                <w:ilvl w:val="0"/>
+                <w:numId w:val="0"/>
+              </w:numPr>
+              <w:ind w:leftChars="0"/>
+              <w:jc w:val="left"/>
+              <w:rPr>
+                <w:rFonts w:hint="default"/>
+                <w:sz w:val="24"/>
+                <w:szCs w:val="24"/>
+                <w:vertAlign w:val="baseline"/>
+                <w:lang w:val="vi-VN"/>
+              </w:rPr>
+            </w:pPr>
+            <w:r>
+              <w:rPr>
+                <w:rFonts w:hint="default"/>
+                <w:sz w:val="24"/>
+                <w:szCs w:val="24"/>
+                <w:vertAlign w:val="baseline"/>
+                <w:lang w:val="vi-VN"/>
+              </w:rPr>
+              <w:t>}</w:t>
+            </w:r>
           </w:p>
         </w:tc>
       </w:tr>
@@ -33658,11 +34850,12 @@
         <w:tc>
           <w:tcPr>
             <w:tcW w:w="2804" w:type="dxa"/>
+            <w:vAlign w:val="bottom"/>
           </w:tcPr>
           <w:p>
             <w:pPr>
-              <w:widowControl w:val="0"/>
-              <w:jc w:val="left"/>
+              <w:spacing w:after="0" w:line="240" w:lineRule="auto"/>
+              <w:ind w:left="0" w:leftChars="0"/>
               <w:rPr>
                 <w:rFonts w:ascii="Arial" w:hAnsi="Arial" w:eastAsia="Times New Roman" w:cs="Arial"/>
                 <w:color w:val="000000"/>
@@ -33670,6 +34863,15 @@
                 <w:szCs w:val="20"/>
               </w:rPr>
             </w:pPr>
+            <w:r>
+              <w:rPr>
+                <w:rFonts w:ascii="Arial" w:hAnsi="Arial" w:eastAsia="Times New Roman" w:cs="Arial"/>
+                <w:color w:val="000000"/>
+                <w:sz w:val="20"/>
+                <w:szCs w:val="20"/>
+              </w:rPr>
+              <w:t>Viết code tính tổng các ô trên cùng cột của ma trận số (ý tưởng)?</w:t>
+            </w:r>
           </w:p>
         </w:tc>
         <w:tc>
@@ -33693,6 +34895,184 @@
                 <w:lang w:val="vi-VN"/>
               </w:rPr>
             </w:pPr>
+            <w:r>
+              <w:rPr>
+                <w:rFonts w:hint="default"/>
+                <w:sz w:val="24"/>
+                <w:szCs w:val="24"/>
+                <w:vertAlign w:val="baseline"/>
+                <w:lang w:val="vi-VN"/>
+              </w:rPr>
+              <w:t>function sumColumn(matrix, columnIndex) {</w:t>
+            </w:r>
+          </w:p>
+          <w:p>
+            <w:pPr>
+              <w:widowControl w:val="0"/>
+              <w:numPr>
+                <w:ilvl w:val="0"/>
+                <w:numId w:val="0"/>
+              </w:numPr>
+              <w:ind w:leftChars="0"/>
+              <w:jc w:val="left"/>
+              <w:rPr>
+                <w:rFonts w:hint="default"/>
+                <w:sz w:val="24"/>
+                <w:szCs w:val="24"/>
+                <w:vertAlign w:val="baseline"/>
+                <w:lang w:val="vi-VN"/>
+              </w:rPr>
+            </w:pPr>
+            <w:r>
+              <w:rPr>
+                <w:rFonts w:hint="default"/>
+                <w:sz w:val="24"/>
+                <w:szCs w:val="24"/>
+                <w:vertAlign w:val="baseline"/>
+                <w:lang w:val="vi-VN"/>
+              </w:rPr>
+              <w:t xml:space="preserve">    let total = 0;</w:t>
+            </w:r>
+          </w:p>
+          <w:p>
+            <w:pPr>
+              <w:widowControl w:val="0"/>
+              <w:numPr>
+                <w:ilvl w:val="0"/>
+                <w:numId w:val="0"/>
+              </w:numPr>
+              <w:ind w:leftChars="0"/>
+              <w:jc w:val="left"/>
+              <w:rPr>
+                <w:rFonts w:hint="default"/>
+                <w:sz w:val="24"/>
+                <w:szCs w:val="24"/>
+                <w:vertAlign w:val="baseline"/>
+                <w:lang w:val="vi-VN"/>
+              </w:rPr>
+            </w:pPr>
+            <w:r>
+              <w:rPr>
+                <w:rFonts w:hint="default"/>
+                <w:sz w:val="24"/>
+                <w:szCs w:val="24"/>
+                <w:vertAlign w:val="baseline"/>
+                <w:lang w:val="vi-VN"/>
+              </w:rPr>
+              <w:t xml:space="preserve">    for (let row of matrix) {</w:t>
+            </w:r>
+          </w:p>
+          <w:p>
+            <w:pPr>
+              <w:widowControl w:val="0"/>
+              <w:numPr>
+                <w:ilvl w:val="0"/>
+                <w:numId w:val="0"/>
+              </w:numPr>
+              <w:ind w:leftChars="0"/>
+              <w:jc w:val="left"/>
+              <w:rPr>
+                <w:rFonts w:hint="default"/>
+                <w:sz w:val="24"/>
+                <w:szCs w:val="24"/>
+                <w:vertAlign w:val="baseline"/>
+                <w:lang w:val="vi-VN"/>
+              </w:rPr>
+            </w:pPr>
+            <w:r>
+              <w:rPr>
+                <w:rFonts w:hint="default"/>
+                <w:sz w:val="24"/>
+                <w:szCs w:val="24"/>
+                <w:vertAlign w:val="baseline"/>
+                <w:lang w:val="vi-VN"/>
+              </w:rPr>
+              <w:t xml:space="preserve">        total += row[columnIndex];</w:t>
+            </w:r>
+          </w:p>
+          <w:p>
+            <w:pPr>
+              <w:widowControl w:val="0"/>
+              <w:numPr>
+                <w:ilvl w:val="0"/>
+                <w:numId w:val="0"/>
+              </w:numPr>
+              <w:ind w:leftChars="0"/>
+              <w:jc w:val="left"/>
+              <w:rPr>
+                <w:rFonts w:hint="default"/>
+                <w:sz w:val="24"/>
+                <w:szCs w:val="24"/>
+                <w:vertAlign w:val="baseline"/>
+                <w:lang w:val="vi-VN"/>
+              </w:rPr>
+            </w:pPr>
+            <w:r>
+              <w:rPr>
+                <w:rFonts w:hint="default"/>
+                <w:sz w:val="24"/>
+                <w:szCs w:val="24"/>
+                <w:vertAlign w:val="baseline"/>
+                <w:lang w:val="vi-VN"/>
+              </w:rPr>
+              <w:t xml:space="preserve">    }</w:t>
+            </w:r>
+          </w:p>
+          <w:p>
+            <w:pPr>
+              <w:widowControl w:val="0"/>
+              <w:numPr>
+                <w:ilvl w:val="0"/>
+                <w:numId w:val="0"/>
+              </w:numPr>
+              <w:ind w:leftChars="0"/>
+              <w:jc w:val="left"/>
+              <w:rPr>
+                <w:rFonts w:hint="default"/>
+                <w:sz w:val="24"/>
+                <w:szCs w:val="24"/>
+                <w:vertAlign w:val="baseline"/>
+                <w:lang w:val="vi-VN"/>
+              </w:rPr>
+            </w:pPr>
+            <w:r>
+              <w:rPr>
+                <w:rFonts w:hint="default"/>
+                <w:sz w:val="24"/>
+                <w:szCs w:val="24"/>
+                <w:vertAlign w:val="baseline"/>
+                <w:lang w:val="vi-VN"/>
+              </w:rPr>
+              <w:t xml:space="preserve">    return total;</w:t>
+            </w:r>
+          </w:p>
+          <w:p>
+            <w:pPr>
+              <w:widowControl w:val="0"/>
+              <w:numPr>
+                <w:ilvl w:val="0"/>
+                <w:numId w:val="0"/>
+              </w:numPr>
+              <w:ind w:leftChars="0"/>
+              <w:jc w:val="left"/>
+              <w:rPr>
+                <w:rFonts w:hint="default"/>
+                <w:sz w:val="24"/>
+                <w:szCs w:val="24"/>
+                <w:vertAlign w:val="baseline"/>
+                <w:lang w:val="vi-VN"/>
+              </w:rPr>
+            </w:pPr>
+            <w:r>
+              <w:rPr>
+                <w:rFonts w:hint="default"/>
+                <w:sz w:val="24"/>
+                <w:szCs w:val="24"/>
+                <w:vertAlign w:val="baseline"/>
+                <w:lang w:val="vi-VN"/>
+              </w:rPr>
+              <w:t>}</w:t>
+            </w:r>
           </w:p>
         </w:tc>
       </w:tr>
@@ -33745,11 +35125,12 @@
         <w:tc>
           <w:tcPr>
             <w:tcW w:w="2804" w:type="dxa"/>
+            <w:vAlign w:val="bottom"/>
           </w:tcPr>
           <w:p>
             <w:pPr>
-              <w:widowControl w:val="0"/>
-              <w:jc w:val="left"/>
+              <w:spacing w:after="0" w:line="240" w:lineRule="auto"/>
+              <w:ind w:left="0" w:leftChars="0"/>
               <w:rPr>
                 <w:rFonts w:ascii="Arial" w:hAnsi="Arial" w:eastAsia="Times New Roman" w:cs="Arial"/>
                 <w:color w:val="000000"/>
@@ -33757,6 +35138,15 @@
                 <w:szCs w:val="20"/>
               </w:rPr>
             </w:pPr>
+            <w:r>
+              <w:rPr>
+                <w:rFonts w:ascii="Arial" w:hAnsi="Arial" w:eastAsia="Times New Roman" w:cs="Arial"/>
+                <w:color w:val="000000"/>
+                <w:sz w:val="20"/>
+                <w:szCs w:val="20"/>
+              </w:rPr>
+              <w:t>Hàm (function) là gì?</w:t>
+            </w:r>
           </w:p>
         </w:tc>
         <w:tc>
@@ -33780,6 +35170,16 @@
                 <w:lang w:val="vi-VN"/>
               </w:rPr>
             </w:pPr>
+            <w:r>
+              <w:rPr>
+                <w:rFonts w:hint="default"/>
+                <w:sz w:val="24"/>
+                <w:szCs w:val="24"/>
+                <w:vertAlign w:val="baseline"/>
+                <w:lang w:val="vi-VN"/>
+              </w:rPr>
+              <w:t>Hàm (function) là một đoạn mã trong lập trình được thiết kế để thực hiện một nhiệm vụ cụ thể.</w:t>
+            </w:r>
           </w:p>
         </w:tc>
       </w:tr>
@@ -33832,11 +35232,12 @@
         <w:tc>
           <w:tcPr>
             <w:tcW w:w="2804" w:type="dxa"/>
+            <w:vAlign w:val="bottom"/>
           </w:tcPr>
           <w:p>
             <w:pPr>
-              <w:widowControl w:val="0"/>
-              <w:jc w:val="left"/>
+              <w:spacing w:after="0" w:line="240" w:lineRule="auto"/>
+              <w:ind w:left="0" w:leftChars="0"/>
               <w:rPr>
                 <w:rFonts w:ascii="Arial" w:hAnsi="Arial" w:eastAsia="Times New Roman" w:cs="Arial"/>
                 <w:color w:val="000000"/>
@@ -33844,6 +35245,15 @@
                 <w:szCs w:val="20"/>
               </w:rPr>
             </w:pPr>
+            <w:r>
+              <w:rPr>
+                <w:rFonts w:ascii="Arial" w:hAnsi="Arial" w:eastAsia="Times New Roman" w:cs="Arial"/>
+                <w:color w:val="000000"/>
+                <w:sz w:val="20"/>
+                <w:szCs w:val="20"/>
+              </w:rPr>
+              <w:t>Phân biệt giữa tham số hình thức (formal arguments) và tham số thực (actual arguments)?</w:t>
+            </w:r>
           </w:p>
         </w:tc>
         <w:tc>
@@ -33867,6 +35277,44 @@
                 <w:lang w:val="vi-VN"/>
               </w:rPr>
             </w:pPr>
+            <w:r>
+              <w:rPr>
+                <w:rFonts w:hint="default"/>
+                <w:sz w:val="24"/>
+                <w:szCs w:val="24"/>
+                <w:vertAlign w:val="baseline"/>
+                <w:lang w:val="vi-VN"/>
+              </w:rPr>
+              <w:t>Tham số hình thức: Là các biến được định nghĩa trong phần khai báo của hàm. Chúng đóng vai trò như các chỗ trống để nhận giá trị khi hàm được gọi.</w:t>
+            </w:r>
+          </w:p>
+          <w:p>
+            <w:pPr>
+              <w:widowControl w:val="0"/>
+              <w:numPr>
+                <w:ilvl w:val="0"/>
+                <w:numId w:val="0"/>
+              </w:numPr>
+              <w:ind w:leftChars="0"/>
+              <w:jc w:val="left"/>
+              <w:rPr>
+                <w:rFonts w:hint="default"/>
+                <w:sz w:val="24"/>
+                <w:szCs w:val="24"/>
+                <w:vertAlign w:val="baseline"/>
+                <w:lang w:val="vi-VN"/>
+              </w:rPr>
+            </w:pPr>
+            <w:r>
+              <w:rPr>
+                <w:rFonts w:hint="default"/>
+                <w:sz w:val="24"/>
+                <w:szCs w:val="24"/>
+                <w:vertAlign w:val="baseline"/>
+                <w:lang w:val="vi-VN"/>
+              </w:rPr>
+              <w:t>Tham số thực (đối số): Là các giá trị hoặc biến thực tế được truyền vào hàm khi hàm được gọi. Chúng thay thế các tham số hình thức trong quá trình thực thi hàm.</w:t>
+            </w:r>
           </w:p>
         </w:tc>
       </w:tr>
@@ -33919,11 +35367,12 @@
         <w:tc>
           <w:tcPr>
             <w:tcW w:w="2804" w:type="dxa"/>
+            <w:vAlign w:val="bottom"/>
           </w:tcPr>
           <w:p>
             <w:pPr>
-              <w:widowControl w:val="0"/>
-              <w:jc w:val="left"/>
+              <w:spacing w:after="0" w:line="240" w:lineRule="auto"/>
+              <w:ind w:left="0" w:leftChars="0"/>
               <w:rPr>
                 <w:rFonts w:ascii="Arial" w:hAnsi="Arial" w:eastAsia="Times New Roman" w:cs="Arial"/>
                 <w:color w:val="000000"/>
@@ -33931,6 +35380,15 @@
                 <w:szCs w:val="20"/>
               </w:rPr>
             </w:pPr>
+            <w:r>
+              <w:rPr>
+                <w:rFonts w:ascii="Arial" w:hAnsi="Arial" w:eastAsia="Times New Roman" w:cs="Arial"/>
+                <w:color w:val="000000"/>
+                <w:sz w:val="20"/>
+                <w:szCs w:val="20"/>
+              </w:rPr>
+              <w:t>Gọi hàm (invoke) là gì?</w:t>
+            </w:r>
           </w:p>
         </w:tc>
         <w:tc>
@@ -33954,6 +35412,18 @@
                 <w:lang w:val="vi-VN"/>
               </w:rPr>
             </w:pPr>
+            <w:r>
+              <w:rPr>
+                <w:rFonts w:hint="default"/>
+                <w:sz w:val="24"/>
+                <w:szCs w:val="24"/>
+                <w:vertAlign w:val="baseline"/>
+                <w:lang w:val="vi-VN"/>
+              </w:rPr>
+              <w:t>là quá trình thực hiện một hàm đã được định nghĩa trong chương trình.</w:t>
+            </w:r>
+            <w:bookmarkStart w:id="0" w:name="_GoBack"/>
+            <w:bookmarkEnd w:id="0"/>
           </w:p>
         </w:tc>
       </w:tr>

</xml_diff>